<commit_message>
Made slight clarifications to project docs
</commit_message>
<xml_diff>
--- a/assignments/revature-final-project.docx
+++ b/assignments/revature-final-project.docx
@@ -3064,7 +3064,41 @@
           <w:sz w:val="26"/>
           <w:szCs w:val="26"/>
         </w:rPr>
-        <w:t xml:space="preserve">First 2 char of name + first 2 char of policy type + last 4 char of </w:t>
+        <w:t xml:space="preserve">First 2 </w:t>
+      </w:r>
+      <w:proofErr w:type="gramStart"/>
+      <w:r>
+        <w:rPr>
+          <w:rFonts w:ascii="Times New Roman" w:hAnsi="Times New Roman" w:cs="Times New Roman"/>
+          <w:sz w:val="26"/>
+          <w:szCs w:val="26"/>
+        </w:rPr>
+        <w:t>char</w:t>
+      </w:r>
+      <w:proofErr w:type="gramEnd"/>
+      <w:r>
+        <w:rPr>
+          <w:rFonts w:ascii="Times New Roman" w:hAnsi="Times New Roman" w:cs="Times New Roman"/>
+          <w:sz w:val="26"/>
+          <w:szCs w:val="26"/>
+        </w:rPr>
+        <w:t xml:space="preserve"> of name + first 2 char of policy type + last </w:t>
+      </w:r>
+      <w:r>
+        <w:rPr>
+          <w:rFonts w:ascii="Times New Roman" w:hAnsi="Times New Roman" w:cs="Times New Roman"/>
+          <w:sz w:val="26"/>
+          <w:szCs w:val="26"/>
+        </w:rPr>
+        <w:t>6</w:t>
+      </w:r>
+      <w:r>
+        <w:rPr>
+          <w:rFonts w:ascii="Times New Roman" w:hAnsi="Times New Roman" w:cs="Times New Roman"/>
+          <w:sz w:val="26"/>
+          <w:szCs w:val="26"/>
+        </w:rPr>
+        <w:t xml:space="preserve"> char of </w:t>
       </w:r>
       <w:proofErr w:type="spellStart"/>
       <w:r>
@@ -3076,14 +3110,6 @@
         <w:t>ssn</w:t>
       </w:r>
       <w:proofErr w:type="spellEnd"/>
-      <w:r>
-        <w:rPr>
-          <w:rFonts w:ascii="Times New Roman" w:hAnsi="Times New Roman" w:cs="Times New Roman"/>
-          <w:sz w:val="26"/>
-          <w:szCs w:val="26"/>
-        </w:rPr>
-        <w:t xml:space="preserve"> +  </w:t>
-      </w:r>
     </w:p>
     <w:p>
       <w:pPr>
@@ -3282,7 +3308,15 @@
           <w:szCs w:val="26"/>
         </w:rPr>
         <w:tab/>
-        <w:t>Calculate the premium end date, premium amount accordingly.</w:t>
+        <w:t>Calculate the premium end date, premium amount accordingly</w:t>
+      </w:r>
+      <w:r>
+        <w:rPr>
+          <w:rFonts w:ascii="Times New Roman" w:hAnsi="Times New Roman" w:cs="Times New Roman"/>
+          <w:sz w:val="26"/>
+          <w:szCs w:val="26"/>
+        </w:rPr>
+        <w:t>. Take the tenure divide into 12 for months.</w:t>
       </w:r>
     </w:p>
     <w:p>

</xml_diff>